<commit_message>
adding seeds with some html inside
</commit_message>
<xml_diff>
--- a/Lojong Reference ƒ/Lojong Slogans text.docx
+++ b/Lojong Reference ƒ/Lojong Slogans text.docx
@@ -1,6 +1,6 @@
 
 <file path=word/document.xml><?xml version="1.0" encoding="utf-8"?>
-<w:document xmlns:wpc="http://schemas.microsoft.com/office/word/2010/wordprocessingCanvas" xmlns:mo="http://schemas.microsoft.com/office/mac/office/2008/main" xmlns:mc="http://schemas.openxmlformats.org/markup-compatibility/2006" xmlns:mv="urn:schemas-microsoft-com:mac:vml" xmlns:o="urn:schemas-microsoft-com:office:office" xmlns:r="http://schemas.openxmlformats.org/officeDocument/2006/relationships" xmlns:m="http://schemas.openxmlformats.org/officeDocument/2006/math" xmlns:v="urn:schemas-microsoft-com:vml" xmlns:wp14="http://schemas.microsoft.com/office/word/2010/wordprocessingDrawing" xmlns:wp="http://schemas.openxmlformats.org/drawingml/2006/wordprocessingDrawing" xmlns:w10="urn:schemas-microsoft-com:office:word" xmlns:w="http://schemas.openxmlformats.org/wordprocessingml/2006/main" xmlns:w14="http://schemas.microsoft.com/office/word/2010/wordml" xmlns:wpg="http://schemas.microsoft.com/office/word/2010/wordprocessingGroup" xmlns:wpi="http://schemas.microsoft.com/office/word/2010/wordprocessingInk" xmlns:wne="http://schemas.microsoft.com/office/word/2006/wordml" xmlns:wps="http://schemas.microsoft.com/office/word/2010/wordprocessingShape" mc:Ignorable="w14 wp14">
+<w:document xmlns:mo="http://schemas.microsoft.com/office/mac/office/2008/main" xmlns:ve="http://schemas.openxmlformats.org/markup-compatibility/2006" xmlns:mv="urn:schemas-microsoft-com:mac:vml" xmlns:o="urn:schemas-microsoft-com:office:office" xmlns:r="http://schemas.openxmlformats.org/officeDocument/2006/relationships" xmlns:m="http://schemas.openxmlformats.org/officeDocument/2006/math" xmlns:v="urn:schemas-microsoft-com:vml" xmlns:wp="http://schemas.openxmlformats.org/drawingml/2006/wordprocessingDrawing" xmlns:w10="urn:schemas-microsoft-com:office:word" xmlns:w="http://schemas.openxmlformats.org/wordprocessingml/2006/main" xmlns:wne="http://schemas.microsoft.com/office/word/2006/wordml">
   <w:body>
     <w:p>
       <w:pPr>
@@ -9,21 +9,12 @@
           <w:sz w:val="36"/>
         </w:rPr>
       </w:pPr>
-      <w:proofErr w:type="spellStart"/>
       <w:r>
         <w:rPr>
           <w:rFonts w:ascii="Georgia" w:hAnsi="Georgia"/>
           <w:sz w:val="36"/>
         </w:rPr>
-        <w:t>Lojong</w:t>
-      </w:r>
-      <w:proofErr w:type="spellEnd"/>
-      <w:r>
-        <w:rPr>
-          <w:rFonts w:ascii="Georgia" w:hAnsi="Georgia"/>
-          <w:sz w:val="36"/>
-        </w:rPr>
-        <w:t xml:space="preserve"> Slogans</w:t>
+        <w:t>Lojong Slogans</w:t>
       </w:r>
     </w:p>
     <w:p>
@@ -198,7 +189,6 @@
         </w:rPr>
         <w:t xml:space="preserve">s Training in </w:t>
       </w:r>
-      <w:proofErr w:type="spellStart"/>
       <w:r>
         <w:rPr>
           <w:rFonts w:ascii="Georgia" w:hAnsi="Georgia"/>
@@ -207,7 +197,6 @@
         </w:rPr>
         <w:t>Bodhichitta</w:t>
       </w:r>
-      <w:proofErr w:type="spellEnd"/>
     </w:p>
     <w:p>
       <w:pPr>
@@ -225,7 +214,6 @@
         </w:rPr>
         <w:t xml:space="preserve">[Ultimate or Absolute </w:t>
       </w:r>
-      <w:proofErr w:type="spellStart"/>
       <w:r>
         <w:rPr>
           <w:rFonts w:ascii="Georgia" w:hAnsi="Georgia"/>
@@ -233,7 +221,6 @@
         </w:rPr>
         <w:t>Bodhichitta</w:t>
       </w:r>
-      <w:proofErr w:type="spellEnd"/>
       <w:r>
         <w:rPr>
           <w:rFonts w:ascii="Georgia" w:hAnsi="Georgia"/>
@@ -255,7 +242,6 @@
         </w:rPr>
         <w:t xml:space="preserve">2. Regard all </w:t>
       </w:r>
-      <w:proofErr w:type="spellStart"/>
       <w:r>
         <w:rPr>
           <w:rFonts w:ascii="Georgia" w:hAnsi="Georgia"/>
@@ -263,7 +249,6 @@
         </w:rPr>
         <w:t>dharmas</w:t>
       </w:r>
-      <w:proofErr w:type="spellEnd"/>
       <w:r>
         <w:rPr>
           <w:rFonts w:ascii="Georgia" w:hAnsi="Georgia"/>
@@ -333,7 +318,6 @@
         <w:cr/>
         <w:t xml:space="preserve">5. Rest in the nature of </w:t>
       </w:r>
-      <w:proofErr w:type="spellStart"/>
       <w:r>
         <w:rPr>
           <w:rFonts w:ascii="Georgia" w:hAnsi="Georgia"/>
@@ -341,7 +325,6 @@
         </w:rPr>
         <w:t>alaya</w:t>
       </w:r>
-      <w:proofErr w:type="spellEnd"/>
       <w:r>
         <w:rPr>
           <w:rFonts w:ascii="Georgia" w:hAnsi="Georgia"/>
@@ -359,21 +342,7 @@
           <w:rFonts w:ascii="Georgia" w:hAnsi="Georgia"/>
         </w:rPr>
         <w:cr/>
-        <w:t xml:space="preserve">6. In </w:t>
-      </w:r>
-      <w:proofErr w:type="spellStart"/>
-      <w:r>
-        <w:rPr>
-          <w:rFonts w:ascii="Georgia" w:hAnsi="Georgia"/>
-        </w:rPr>
-        <w:t>postmeditation</w:t>
-      </w:r>
-      <w:proofErr w:type="spellEnd"/>
-      <w:r>
-        <w:rPr>
-          <w:rFonts w:ascii="Georgia" w:hAnsi="Georgia"/>
-        </w:rPr>
-        <w:t xml:space="preserve">, </w:t>
+        <w:t xml:space="preserve">6. In postmeditation, </w:t>
       </w:r>
       <w:proofErr w:type="gramStart"/>
       <w:r>
@@ -413,7 +382,6 @@
         </w:rPr>
         <w:t xml:space="preserve">[Relative </w:t>
       </w:r>
-      <w:proofErr w:type="spellStart"/>
       <w:r>
         <w:rPr>
           <w:rFonts w:ascii="Georgia" w:hAnsi="Georgia"/>
@@ -421,7 +389,6 @@
         </w:rPr>
         <w:t>Bodhichitta</w:t>
       </w:r>
-      <w:proofErr w:type="spellEnd"/>
       <w:r>
         <w:rPr>
           <w:rFonts w:ascii="Georgia" w:hAnsi="Georgia"/>
@@ -566,7 +533,6 @@
         </w:rPr>
         <w:t xml:space="preserve">[The </w:t>
       </w:r>
-      <w:proofErr w:type="spellStart"/>
       <w:r>
         <w:rPr>
           <w:rFonts w:ascii="Georgia" w:hAnsi="Georgia"/>
@@ -574,7 +540,6 @@
         </w:rPr>
         <w:t>Paramita</w:t>
       </w:r>
-      <w:proofErr w:type="spellEnd"/>
       <w:r>
         <w:rPr>
           <w:rFonts w:ascii="Georgia" w:hAnsi="Georgia"/>
@@ -611,21 +576,12 @@
         </w:rPr>
         <w:t xml:space="preserve">11. When the world is filled with evil, transform all mishaps into the path of </w:t>
       </w:r>
-      <w:proofErr w:type="spellStart"/>
-      <w:r>
-        <w:rPr>
-          <w:rFonts w:ascii="Georgia" w:hAnsi="Georgia"/>
-          <w:i/>
-        </w:rPr>
-        <w:t>bodhi</w:t>
-      </w:r>
-      <w:proofErr w:type="spellEnd"/>
-      <w:r>
-        <w:rPr>
-          <w:rFonts w:ascii="Georgia" w:hAnsi="Georgia"/>
-          <w:i/>
-        </w:rPr>
-        <w:t>.</w:t>
+      <w:r>
+        <w:rPr>
+          <w:rFonts w:ascii="Georgia" w:hAnsi="Georgia"/>
+          <w:i/>
+        </w:rPr>
+        <w:t>bodhi.</w:t>
       </w:r>
       <w:r>
         <w:rPr>
@@ -660,7 +616,6 @@
         <w:cr/>
         <w:t xml:space="preserve">14. Seeing confusion as the four kayas is unsurpassable </w:t>
       </w:r>
-      <w:proofErr w:type="spellStart"/>
       <w:r>
         <w:rPr>
           <w:rFonts w:ascii="Georgia" w:hAnsi="Georgia"/>
@@ -668,7 +623,6 @@
         </w:rPr>
         <w:t>shunyata</w:t>
       </w:r>
-      <w:proofErr w:type="spellEnd"/>
       <w:r>
         <w:rPr>
           <w:rFonts w:ascii="Georgia" w:hAnsi="Georgia"/>
@@ -786,7 +740,6 @@
         </w:rPr>
         <w:t xml:space="preserve">[The </w:t>
       </w:r>
-      <w:proofErr w:type="spellStart"/>
       <w:r>
         <w:rPr>
           <w:rFonts w:ascii="Georgia" w:hAnsi="Georgia"/>
@@ -794,7 +747,6 @@
         </w:rPr>
         <w:t>Paramita</w:t>
       </w:r>
-      <w:proofErr w:type="spellEnd"/>
       <w:r>
         <w:rPr>
           <w:rFonts w:ascii="Georgia" w:hAnsi="Georgia"/>
@@ -926,7 +878,6 @@
         </w:rPr>
         <w:t xml:space="preserve">[The </w:t>
       </w:r>
-      <w:proofErr w:type="spellStart"/>
       <w:r>
         <w:rPr>
           <w:rFonts w:ascii="Georgia" w:hAnsi="Georgia"/>
@@ -934,7 +885,6 @@
         </w:rPr>
         <w:t>Paramita</w:t>
       </w:r>
-      <w:proofErr w:type="spellEnd"/>
       <w:r>
         <w:rPr>
           <w:rFonts w:ascii="Georgia" w:hAnsi="Georgia"/>
@@ -1049,7 +999,6 @@
         </w:rPr>
         <w:t xml:space="preserve">[The </w:t>
       </w:r>
-      <w:proofErr w:type="spellStart"/>
       <w:r>
         <w:rPr>
           <w:rFonts w:ascii="Georgia" w:hAnsi="Georgia"/>
@@ -1057,7 +1006,6 @@
         </w:rPr>
         <w:t>Paramita</w:t>
       </w:r>
-      <w:proofErr w:type="spellEnd"/>
       <w:r>
         <w:rPr>
           <w:rFonts w:ascii="Georgia" w:hAnsi="Georgia"/>
@@ -1066,7 +1014,6 @@
         </w:rPr>
         <w:t xml:space="preserve"> of Wisdom / </w:t>
       </w:r>
-      <w:proofErr w:type="spellStart"/>
       <w:r>
         <w:rPr>
           <w:rFonts w:ascii="Georgia" w:hAnsi="Georgia"/>
@@ -1074,7 +1021,6 @@
         </w:rPr>
         <w:t>Prajnaparamita</w:t>
       </w:r>
-      <w:proofErr w:type="spellEnd"/>
       <w:r>
         <w:rPr>
           <w:rFonts w:ascii="Georgia" w:hAnsi="Georgia"/>
@@ -1194,12 +1140,6 @@
           <w:rFonts w:ascii="Georgia" w:hAnsi="Georgia"/>
         </w:rPr>
         <w:cr/>
-      </w:r>
-      <w:r>
-        <w:rPr>
-          <w:rFonts w:ascii="Georgia" w:hAnsi="Georgia"/>
-        </w:rPr>
-        <w:lastRenderedPageBreak/>
         <w:t>27. Work with the greatest defilements first</w:t>
       </w:r>
       <w:r>
@@ -1567,25 +1507,7 @@
           <w:i/>
           <w:color w:val="FF0000"/>
         </w:rPr>
-        <w:t>[</w:t>
-      </w:r>
-      <w:proofErr w:type="spellStart"/>
-      <w:r>
-        <w:rPr>
-          <w:rFonts w:ascii="Georgia" w:hAnsi="Georgia"/>
-          <w:i/>
-          <w:color w:val="FF0000"/>
-        </w:rPr>
-        <w:t>Postmeditation</w:t>
-      </w:r>
-      <w:proofErr w:type="spellEnd"/>
-      <w:r>
-        <w:rPr>
-          <w:rFonts w:ascii="Georgia" w:hAnsi="Georgia"/>
-          <w:i/>
-          <w:color w:val="FF0000"/>
-        </w:rPr>
-        <w:t>]</w:t>
+        <w:t>[Postmeditation]</w:t>
       </w:r>
     </w:p>
     <w:p>
@@ -1987,19 +1909,842 @@
           <w:rFonts w:ascii="Georgia" w:hAnsi="Georgia"/>
         </w:rPr>
         <w:t>.</w:t>
+      </w:r>
+    </w:p>
+    <w:p>
+      <w:pPr>
+        <w:rPr>
+          <w:rFonts w:ascii="Georgia" w:hAnsi="Georgia"/>
+        </w:rPr>
+      </w:pPr>
+    </w:p>
+    <w:p>
+      <w:pPr>
+        <w:rPr>
+          <w:rFonts w:ascii="Georgia" w:hAnsi="Georgia"/>
+        </w:rPr>
+      </w:pPr>
+    </w:p>
+    <w:p>
+      <w:pPr>
+        <w:widowControl w:val="0"/>
+        <w:autoSpaceDE w:val="0"/>
+        <w:autoSpaceDN w:val="0"/>
+        <w:adjustRightInd w:val="0"/>
+        <w:spacing w:after="200"/>
+        <w:rPr>
+          <w:rFonts w:ascii="Helvetica" w:hAnsi="Helvetica" w:cs="Helvetica"/>
+          <w:lang w:eastAsia="ja-JP"/>
+        </w:rPr>
+      </w:pPr>
+      <w:r>
+        <w:rPr>
+          <w:rFonts w:ascii="Helvetica" w:hAnsi="Helvetica" w:cs="Helvetica"/>
+          <w:b/>
+          <w:bCs/>
+          <w:lang w:eastAsia="ja-JP"/>
+        </w:rPr>
+        <w:t>Primary commentators/commentaries:</w:t>
+      </w:r>
+    </w:p>
+    <w:p>
+      <w:pPr>
+        <w:widowControl w:val="0"/>
+        <w:autoSpaceDE w:val="0"/>
+        <w:autoSpaceDN w:val="0"/>
+        <w:adjustRightInd w:val="0"/>
+        <w:spacing w:after="240"/>
+        <w:rPr>
+          <w:rFonts w:ascii="Helvetica" w:hAnsi="Helvetica" w:cs="Helvetica"/>
+          <w:lang w:eastAsia="ja-JP"/>
+        </w:rPr>
+      </w:pPr>
+      <w:r>
+        <w:rPr>
+          <w:rFonts w:ascii="Helvetica" w:hAnsi="Helvetica" w:cs="Helvetica"/>
+          <w:sz w:val="28"/>
+          <w:szCs w:val="28"/>
+          <w:lang w:eastAsia="ja-JP"/>
+        </w:rPr>
+        <w:t>Jamgon Kongtrul</w:t>
+      </w:r>
+    </w:p>
+    <w:p>
+      <w:pPr>
+        <w:widowControl w:val="0"/>
+        <w:autoSpaceDE w:val="0"/>
+        <w:autoSpaceDN w:val="0"/>
+        <w:adjustRightInd w:val="0"/>
+        <w:spacing w:after="240"/>
+        <w:rPr>
+          <w:rFonts w:ascii="Helvetica" w:hAnsi="Helvetica" w:cs="Helvetica"/>
+          <w:lang w:eastAsia="ja-JP"/>
+        </w:rPr>
+      </w:pPr>
+      <w:r>
+        <w:rPr>
+          <w:rFonts w:ascii="Helvetica" w:hAnsi="Helvetica" w:cs="Helvetica"/>
+          <w:sz w:val="28"/>
+          <w:szCs w:val="28"/>
+          <w:lang w:eastAsia="ja-JP"/>
+        </w:rPr>
+        <w:t>Chögyam Trungpa Rinpoche</w:t>
+      </w:r>
+    </w:p>
+    <w:p>
+      <w:pPr>
+        <w:widowControl w:val="0"/>
+        <w:autoSpaceDE w:val="0"/>
+        <w:autoSpaceDN w:val="0"/>
+        <w:adjustRightInd w:val="0"/>
+        <w:spacing w:after="240"/>
+        <w:rPr>
+          <w:rFonts w:ascii="Helvetica" w:hAnsi="Helvetica" w:cs="Helvetica"/>
+          <w:lang w:eastAsia="ja-JP"/>
+        </w:rPr>
+      </w:pPr>
+      <w:r>
+        <w:rPr>
+          <w:rFonts w:ascii="Helvetica" w:hAnsi="Helvetica" w:cs="Helvetica"/>
+          <w:sz w:val="28"/>
+          <w:szCs w:val="28"/>
+          <w:lang w:eastAsia="ja-JP"/>
+        </w:rPr>
+        <w:t>Pema Chödrön</w:t>
+      </w:r>
+    </w:p>
+    <w:p>
+      <w:pPr>
+        <w:widowControl w:val="0"/>
+        <w:autoSpaceDE w:val="0"/>
+        <w:autoSpaceDN w:val="0"/>
+        <w:adjustRightInd w:val="0"/>
+        <w:spacing w:after="240"/>
+        <w:rPr>
+          <w:rFonts w:ascii="Helvetica" w:hAnsi="Helvetica" w:cs="Helvetica"/>
+          <w:lang w:eastAsia="ja-JP"/>
+        </w:rPr>
+      </w:pPr>
+      <w:r>
+        <w:rPr>
+          <w:rFonts w:ascii="Helvetica" w:hAnsi="Helvetica" w:cs="Helvetica"/>
+          <w:sz w:val="28"/>
+          <w:szCs w:val="28"/>
+          <w:lang w:eastAsia="ja-JP"/>
+        </w:rPr>
+        <w:t>Traleg Kyabgon Rinpoche</w:t>
+      </w:r>
+    </w:p>
+    <w:p>
+      <w:pPr>
+        <w:widowControl w:val="0"/>
+        <w:autoSpaceDE w:val="0"/>
+        <w:autoSpaceDN w:val="0"/>
+        <w:adjustRightInd w:val="0"/>
+        <w:spacing w:after="240"/>
+        <w:rPr>
+          <w:rFonts w:ascii="Helvetica" w:hAnsi="Helvetica" w:cs="Helvetica"/>
+          <w:lang w:eastAsia="ja-JP"/>
+        </w:rPr>
+      </w:pPr>
+      <w:r>
+        <w:rPr>
+          <w:rFonts w:ascii="Helvetica" w:hAnsi="Helvetica" w:cs="Helvetica"/>
+          <w:b/>
+          <w:bCs/>
+          <w:lang w:eastAsia="ja-JP"/>
+        </w:rPr>
+        <w:t> </w:t>
+      </w:r>
+    </w:p>
+    <w:p>
+      <w:pPr>
+        <w:widowControl w:val="0"/>
+        <w:autoSpaceDE w:val="0"/>
+        <w:autoSpaceDN w:val="0"/>
+        <w:adjustRightInd w:val="0"/>
+        <w:spacing w:after="240"/>
+        <w:rPr>
+          <w:rFonts w:ascii="Helvetica" w:hAnsi="Helvetica" w:cs="Helvetica"/>
+          <w:lang w:eastAsia="ja-JP"/>
+        </w:rPr>
+      </w:pPr>
+      <w:r>
+        <w:rPr>
+          <w:rFonts w:ascii="Helvetica" w:hAnsi="Helvetica" w:cs="Helvetica"/>
+          <w:b/>
+          <w:bCs/>
+          <w:lang w:eastAsia="ja-JP"/>
+        </w:rPr>
+        <w:t>The slogans as presented refer primarily to:</w:t>
+      </w:r>
+    </w:p>
+    <w:p>
+      <w:pPr>
+        <w:widowControl w:val="0"/>
+        <w:autoSpaceDE w:val="0"/>
+        <w:autoSpaceDN w:val="0"/>
+        <w:adjustRightInd w:val="0"/>
+        <w:spacing w:after="240"/>
+        <w:rPr>
+          <w:rFonts w:ascii="Helvetica" w:hAnsi="Helvetica" w:cs="Helvetica"/>
+          <w:lang w:eastAsia="ja-JP"/>
+        </w:rPr>
+      </w:pPr>
+      <w:r>
+        <w:rPr>
+          <w:rFonts w:ascii="Helvetica" w:hAnsi="Helvetica" w:cs="Helvetica"/>
+          <w:lang w:eastAsia="ja-JP"/>
+        </w:rPr>
+        <w:t>Ch</w:t>
+      </w:r>
+      <w:r>
+        <w:rPr>
+          <w:rFonts w:ascii="Georgia" w:hAnsi="Georgia" w:cs="Georgia"/>
+          <w:lang w:eastAsia="ja-JP"/>
+        </w:rPr>
+        <w:t>ö</w:t>
+      </w:r>
+      <w:r>
+        <w:rPr>
+          <w:rFonts w:ascii="Helvetica" w:hAnsi="Helvetica" w:cs="Helvetica"/>
+          <w:lang w:eastAsia="ja-JP"/>
+        </w:rPr>
+        <w:t xml:space="preserve">gyam Trungpa, trans., </w:t>
+      </w:r>
+      <w:r>
+        <w:rPr>
+          <w:rFonts w:ascii="Helvetica" w:hAnsi="Helvetica" w:cs="Helvetica"/>
+          <w:i/>
+          <w:iCs/>
+          <w:lang w:eastAsia="ja-JP"/>
+        </w:rPr>
+        <w:t>The Root Text of the Seven Points of Training the Mind</w:t>
+      </w:r>
+      <w:r>
+        <w:rPr>
+          <w:rFonts w:ascii="Helvetica" w:hAnsi="Helvetica" w:cs="Helvetica"/>
+          <w:lang w:eastAsia="ja-JP"/>
+        </w:rPr>
+        <w:t>, 1981, revised by Diana J. Muckpo and the Nalanda Translation Committee, c. 1993.</w:t>
+      </w:r>
+    </w:p>
+    <w:p>
+      <w:pPr>
+        <w:widowControl w:val="0"/>
+        <w:autoSpaceDE w:val="0"/>
+        <w:autoSpaceDN w:val="0"/>
+        <w:adjustRightInd w:val="0"/>
+        <w:spacing w:after="240"/>
+        <w:rPr>
+          <w:rFonts w:ascii="Helvetica" w:hAnsi="Helvetica" w:cs="Helvetica"/>
+          <w:lang w:eastAsia="ja-JP"/>
+        </w:rPr>
+      </w:pPr>
+      <w:r>
+        <w:rPr>
+          <w:rFonts w:ascii="Helvetica" w:hAnsi="Helvetica" w:cs="Helvetica"/>
+          <w:b/>
+          <w:bCs/>
+          <w:lang w:eastAsia="ja-JP"/>
+        </w:rPr>
+        <w:t>Selected references and specific commentary texts:</w:t>
+      </w:r>
+    </w:p>
+    <w:p>
+      <w:pPr>
+        <w:widowControl w:val="0"/>
+        <w:autoSpaceDE w:val="0"/>
+        <w:autoSpaceDN w:val="0"/>
+        <w:adjustRightInd w:val="0"/>
+        <w:spacing w:after="240"/>
+        <w:rPr>
+          <w:rFonts w:ascii="Helvetica" w:hAnsi="Helvetica" w:cs="Helvetica"/>
+          <w:lang w:eastAsia="ja-JP"/>
+        </w:rPr>
+      </w:pPr>
+      <w:r>
+        <w:rPr>
+          <w:rFonts w:ascii="Helvetica" w:hAnsi="Helvetica" w:cs="Helvetica"/>
+          <w:lang w:eastAsia="ja-JP"/>
+        </w:rPr>
+        <w:t xml:space="preserve">- Jamgon Kongtrul, </w:t>
+      </w:r>
+      <w:r>
+        <w:rPr>
+          <w:rFonts w:ascii="Helvetica" w:hAnsi="Helvetica" w:cs="Helvetica"/>
+          <w:i/>
+          <w:iCs/>
+          <w:lang w:eastAsia="ja-JP"/>
+        </w:rPr>
+        <w:t>The Great Path of Awakening</w:t>
+      </w:r>
+      <w:r>
+        <w:rPr>
+          <w:rFonts w:ascii="Helvetica" w:hAnsi="Helvetica" w:cs="Helvetica"/>
+          <w:lang w:eastAsia="ja-JP"/>
+        </w:rPr>
+        <w:t>, trans. Ken McLeod, (Boston: Shambhala, 1987).</w:t>
+      </w:r>
+    </w:p>
+    <w:p>
+      <w:pPr>
+        <w:widowControl w:val="0"/>
+        <w:autoSpaceDE w:val="0"/>
+        <w:autoSpaceDN w:val="0"/>
+        <w:adjustRightInd w:val="0"/>
+        <w:spacing w:after="240"/>
+        <w:rPr>
+          <w:rFonts w:ascii="Helvetica" w:hAnsi="Helvetica" w:cs="Helvetica"/>
+          <w:lang w:eastAsia="ja-JP"/>
+        </w:rPr>
+      </w:pPr>
+      <w:r>
+        <w:rPr>
+          <w:rFonts w:ascii="Helvetica" w:hAnsi="Helvetica" w:cs="Helvetica"/>
+          <w:lang w:eastAsia="ja-JP"/>
+        </w:rPr>
+        <w:t xml:space="preserve">- Pema Chödrön, </w:t>
+      </w:r>
+      <w:r>
+        <w:rPr>
+          <w:rFonts w:ascii="Helvetica" w:hAnsi="Helvetica" w:cs="Helvetica"/>
+          <w:i/>
+          <w:iCs/>
+          <w:lang w:eastAsia="ja-JP"/>
+        </w:rPr>
+        <w:t>Start Where You Are</w:t>
+      </w:r>
+      <w:r>
+        <w:rPr>
+          <w:rFonts w:ascii="Helvetica" w:hAnsi="Helvetica" w:cs="Helvetica"/>
+          <w:lang w:eastAsia="ja-JP"/>
+        </w:rPr>
+        <w:t>, (Boston: Shambhala, 2001).</w:t>
+      </w:r>
+    </w:p>
+    <w:p>
+      <w:pPr>
+        <w:widowControl w:val="0"/>
+        <w:autoSpaceDE w:val="0"/>
+        <w:autoSpaceDN w:val="0"/>
+        <w:adjustRightInd w:val="0"/>
+        <w:spacing w:after="240"/>
+        <w:rPr>
+          <w:rFonts w:ascii="Helvetica" w:hAnsi="Helvetica" w:cs="Helvetica"/>
+          <w:lang w:eastAsia="ja-JP"/>
+        </w:rPr>
+      </w:pPr>
+      <w:r>
+        <w:rPr>
+          <w:rFonts w:ascii="Helvetica" w:hAnsi="Helvetica" w:cs="Helvetica"/>
+          <w:lang w:eastAsia="ja-JP"/>
+        </w:rPr>
+        <w:t xml:space="preserve">- Pema Chödrön, </w:t>
+      </w:r>
+      <w:r>
+        <w:rPr>
+          <w:rFonts w:ascii="Helvetica" w:hAnsi="Helvetica" w:cs="Helvetica"/>
+          <w:i/>
+          <w:iCs/>
+          <w:lang w:eastAsia="ja-JP"/>
+        </w:rPr>
+        <w:t>Always Maintain a Joyful Mind</w:t>
+      </w:r>
+      <w:r>
+        <w:rPr>
+          <w:rFonts w:ascii="Helvetica" w:hAnsi="Helvetica" w:cs="Helvetica"/>
+          <w:lang w:eastAsia="ja-JP"/>
+        </w:rPr>
+        <w:t>, (Boston: Shambhala, 2007).</w:t>
+      </w:r>
+    </w:p>
+    <w:p>
+      <w:pPr>
+        <w:widowControl w:val="0"/>
+        <w:autoSpaceDE w:val="0"/>
+        <w:autoSpaceDN w:val="0"/>
+        <w:adjustRightInd w:val="0"/>
+        <w:spacing w:after="240"/>
+        <w:rPr>
+          <w:rFonts w:ascii="Helvetica" w:hAnsi="Helvetica" w:cs="Helvetica"/>
+          <w:lang w:eastAsia="ja-JP"/>
+        </w:rPr>
+      </w:pPr>
+      <w:r>
+        <w:rPr>
+          <w:rFonts w:ascii="Helvetica" w:hAnsi="Helvetica" w:cs="Helvetica"/>
+          <w:lang w:eastAsia="ja-JP"/>
+        </w:rPr>
+        <w:t xml:space="preserve">- Traleg Kyabgon, </w:t>
+      </w:r>
+      <w:r>
+        <w:rPr>
+          <w:rFonts w:ascii="Helvetica" w:hAnsi="Helvetica" w:cs="Helvetica"/>
+          <w:i/>
+          <w:iCs/>
+          <w:lang w:eastAsia="ja-JP"/>
+        </w:rPr>
+        <w:t>The Practice of Lojong, Cultivating Compassion Through Training the Mind</w:t>
+      </w:r>
+      <w:r>
+        <w:rPr>
+          <w:rFonts w:ascii="Helvetica" w:hAnsi="Helvetica" w:cs="Helvetica"/>
+          <w:lang w:eastAsia="ja-JP"/>
+        </w:rPr>
+        <w:t>, (Boston: Shambhala, 2007).</w:t>
+      </w:r>
+    </w:p>
+    <w:p>
+      <w:pPr>
+        <w:widowControl w:val="0"/>
+        <w:autoSpaceDE w:val="0"/>
+        <w:autoSpaceDN w:val="0"/>
+        <w:adjustRightInd w:val="0"/>
+        <w:spacing w:after="240"/>
+        <w:rPr>
+          <w:rFonts w:ascii="Helvetica" w:hAnsi="Helvetica" w:cs="Helvetica"/>
+          <w:lang w:eastAsia="ja-JP"/>
+        </w:rPr>
+      </w:pPr>
+      <w:r>
+        <w:rPr>
+          <w:rFonts w:ascii="Helvetica" w:hAnsi="Helvetica" w:cs="Helvetica"/>
+          <w:lang w:eastAsia="ja-JP"/>
+        </w:rPr>
+        <w:t xml:space="preserve">- The Seventh Dalai Lama, </w:t>
+      </w:r>
+      <w:r>
+        <w:rPr>
+          <w:rFonts w:ascii="Helvetica" w:hAnsi="Helvetica" w:cs="Helvetica"/>
+          <w:i/>
+          <w:iCs/>
+          <w:lang w:eastAsia="ja-JP"/>
+        </w:rPr>
+        <w:t>Meditations to Transform the Mind</w:t>
+      </w:r>
+      <w:r>
+        <w:rPr>
+          <w:rFonts w:ascii="Helvetica" w:hAnsi="Helvetica" w:cs="Helvetica"/>
+          <w:lang w:eastAsia="ja-JP"/>
+        </w:rPr>
+        <w:t>, trans. Glenn H. Mullin, (Ithaca, Boulder: Snow Lion, 1999).</w:t>
+      </w:r>
+    </w:p>
+    <w:p>
+      <w:pPr>
+        <w:widowControl w:val="0"/>
+        <w:autoSpaceDE w:val="0"/>
+        <w:autoSpaceDN w:val="0"/>
+        <w:adjustRightInd w:val="0"/>
+        <w:spacing w:after="240"/>
+        <w:rPr>
+          <w:rFonts w:ascii="Helvetica" w:hAnsi="Helvetica" w:cs="Helvetica"/>
+          <w:lang w:eastAsia="ja-JP"/>
+        </w:rPr>
+      </w:pPr>
+      <w:r>
+        <w:rPr>
+          <w:rFonts w:ascii="Helvetica" w:hAnsi="Helvetica" w:cs="Helvetica"/>
+          <w:lang w:eastAsia="ja-JP"/>
+        </w:rPr>
+        <w:t xml:space="preserve">- His Holiness the (14th) Dalai Lama (Tenzin Gyatso), </w:t>
+      </w:r>
+      <w:r>
+        <w:rPr>
+          <w:rFonts w:ascii="Helvetica" w:hAnsi="Helvetica" w:cs="Helvetica"/>
+          <w:i/>
+          <w:iCs/>
+          <w:lang w:eastAsia="ja-JP"/>
+        </w:rPr>
+        <w:t>Transforming the Mind: Eight Verses on Generating Compassion and Transforming your Life</w:t>
+      </w:r>
+      <w:r>
+        <w:rPr>
+          <w:rFonts w:ascii="Helvetica" w:hAnsi="Helvetica" w:cs="Helvetica"/>
+          <w:lang w:eastAsia="ja-JP"/>
+        </w:rPr>
+        <w:t>, (London: Thorsons, 2000).</w:t>
+      </w:r>
+    </w:p>
+    <w:p>
+      <w:pPr>
+        <w:widowControl w:val="0"/>
+        <w:autoSpaceDE w:val="0"/>
+        <w:autoSpaceDN w:val="0"/>
+        <w:adjustRightInd w:val="0"/>
+        <w:spacing w:after="240"/>
+        <w:rPr>
+          <w:rFonts w:ascii="Helvetica" w:hAnsi="Helvetica" w:cs="Helvetica"/>
+          <w:lang w:eastAsia="ja-JP"/>
+        </w:rPr>
+      </w:pPr>
+      <w:r>
+        <w:rPr>
+          <w:rFonts w:ascii="Helvetica" w:hAnsi="Helvetica" w:cs="Helvetica"/>
+          <w:lang w:eastAsia="ja-JP"/>
+        </w:rPr>
+        <w:t xml:space="preserve">- Dilgo Khyentse, </w:t>
+      </w:r>
+      <w:r>
+        <w:rPr>
+          <w:rFonts w:ascii="Helvetica" w:hAnsi="Helvetica" w:cs="Helvetica"/>
+          <w:i/>
+          <w:iCs/>
+          <w:lang w:eastAsia="ja-JP"/>
+        </w:rPr>
+        <w:t>Enlightened Courage</w:t>
+      </w:r>
+      <w:r>
+        <w:rPr>
+          <w:rFonts w:ascii="Helvetica" w:hAnsi="Helvetica" w:cs="Helvetica"/>
+          <w:lang w:eastAsia="ja-JP"/>
+        </w:rPr>
+        <w:t>, (Ithaca, Boulder: Snow Lion, 2006).</w:t>
+      </w:r>
+    </w:p>
+    <w:p>
+      <w:pPr>
+        <w:widowControl w:val="0"/>
+        <w:autoSpaceDE w:val="0"/>
+        <w:autoSpaceDN w:val="0"/>
+        <w:adjustRightInd w:val="0"/>
+        <w:spacing w:after="240"/>
+        <w:rPr>
+          <w:rFonts w:ascii="Helvetica" w:hAnsi="Helvetica" w:cs="Helvetica"/>
+          <w:lang w:eastAsia="ja-JP"/>
+        </w:rPr>
+      </w:pPr>
+      <w:r>
+        <w:rPr>
+          <w:rFonts w:ascii="Helvetica" w:hAnsi="Helvetica" w:cs="Helvetica"/>
+          <w:lang w:eastAsia="ja-JP"/>
+        </w:rPr>
+        <w:t xml:space="preserve">- Norman Fischer, </w:t>
+      </w:r>
+      <w:r>
+        <w:rPr>
+          <w:rFonts w:ascii="Helvetica" w:hAnsi="Helvetica" w:cs="Helvetica"/>
+          <w:i/>
+          <w:iCs/>
+          <w:lang w:eastAsia="ja-JP"/>
+        </w:rPr>
+        <w:t>Training in Compassion: Zen Teachings on the Practice of Lojong</w:t>
+      </w:r>
+      <w:r>
+        <w:rPr>
+          <w:rFonts w:ascii="Helvetica" w:hAnsi="Helvetica" w:cs="Helvetica"/>
+          <w:lang w:eastAsia="ja-JP"/>
+        </w:rPr>
+        <w:t>,  (Boston: Shambhala, 2013).</w:t>
+      </w:r>
+    </w:p>
+    <w:p>
+      <w:pPr>
+        <w:widowControl w:val="0"/>
+        <w:autoSpaceDE w:val="0"/>
+        <w:autoSpaceDN w:val="0"/>
+        <w:adjustRightInd w:val="0"/>
+        <w:spacing w:after="240"/>
+        <w:rPr>
+          <w:rFonts w:ascii="Helvetica" w:hAnsi="Helvetica" w:cs="Helvetica"/>
+          <w:lang w:eastAsia="ja-JP"/>
+        </w:rPr>
+      </w:pPr>
+      <w:r>
+        <w:rPr>
+          <w:rFonts w:ascii="Helvetica" w:hAnsi="Helvetica" w:cs="Helvetica"/>
+          <w:lang w:eastAsia="ja-JP"/>
+        </w:rPr>
+        <w:t xml:space="preserve">- Geshe Kelsang Gyatso, </w:t>
+      </w:r>
+      <w:r>
+        <w:rPr>
+          <w:rFonts w:ascii="Helvetica" w:hAnsi="Helvetica" w:cs="Helvetica"/>
+          <w:i/>
+          <w:iCs/>
+          <w:lang w:eastAsia="ja-JP"/>
+        </w:rPr>
+        <w:t>Eight Steps to Happiness: The Buddhist Way of Loving Kindness</w:t>
+      </w:r>
+      <w:r>
+        <w:rPr>
+          <w:rFonts w:ascii="Helvetica" w:hAnsi="Helvetica" w:cs="Helvetica"/>
+          <w:lang w:eastAsia="ja-JP"/>
+        </w:rPr>
+        <w:t>, (Ulverston: Tharpa, 2000).</w:t>
+      </w:r>
+    </w:p>
+    <w:p>
+      <w:pPr>
+        <w:widowControl w:val="0"/>
+        <w:autoSpaceDE w:val="0"/>
+        <w:autoSpaceDN w:val="0"/>
+        <w:adjustRightInd w:val="0"/>
+        <w:spacing w:after="240"/>
+        <w:rPr>
+          <w:rFonts w:ascii="Helvetica" w:hAnsi="Helvetica" w:cs="Helvetica"/>
+          <w:lang w:eastAsia="ja-JP"/>
+        </w:rPr>
+      </w:pPr>
+      <w:r>
+        <w:rPr>
+          <w:rFonts w:ascii="Helvetica" w:hAnsi="Helvetica" w:cs="Helvetica"/>
+          <w:lang w:eastAsia="ja-JP"/>
+        </w:rPr>
+        <w:t xml:space="preserve">- Geshe Kelsang Gyatso, </w:t>
+      </w:r>
+      <w:r>
+        <w:rPr>
+          <w:rFonts w:ascii="Helvetica" w:hAnsi="Helvetica" w:cs="Helvetica"/>
+          <w:i/>
+          <w:iCs/>
+          <w:lang w:eastAsia="ja-JP"/>
+        </w:rPr>
+        <w:t>Universal Compassion: Inspiring Solutions for Difficult Times</w:t>
+      </w:r>
+      <w:r>
+        <w:rPr>
+          <w:rFonts w:ascii="Helvetica" w:hAnsi="Helvetica" w:cs="Helvetica"/>
+          <w:lang w:eastAsia="ja-JP"/>
+        </w:rPr>
+        <w:t>, (Ulverston: Tharpa, 2002).</w:t>
+      </w:r>
+    </w:p>
+    <w:p>
+      <w:pPr>
+        <w:widowControl w:val="0"/>
+        <w:autoSpaceDE w:val="0"/>
+        <w:autoSpaceDN w:val="0"/>
+        <w:adjustRightInd w:val="0"/>
+        <w:spacing w:after="240"/>
+        <w:rPr>
+          <w:rFonts w:ascii="Helvetica" w:hAnsi="Helvetica" w:cs="Helvetica"/>
+          <w:lang w:eastAsia="ja-JP"/>
+        </w:rPr>
+      </w:pPr>
+      <w:r>
+        <w:rPr>
+          <w:rFonts w:ascii="Helvetica" w:hAnsi="Helvetica" w:cs="Helvetica"/>
+          <w:lang w:eastAsia="ja-JP"/>
+        </w:rPr>
+        <w:t xml:space="preserve">- Geshe Rabten and Geshe Dhargyey, </w:t>
+      </w:r>
+      <w:r>
+        <w:rPr>
+          <w:rFonts w:ascii="Helvetica" w:hAnsi="Helvetica" w:cs="Helvetica"/>
+          <w:i/>
+          <w:iCs/>
+          <w:lang w:eastAsia="ja-JP"/>
+        </w:rPr>
+        <w:t xml:space="preserve">Advice from a Spiritual Friend, </w:t>
+      </w:r>
+      <w:r>
+        <w:rPr>
+          <w:rFonts w:ascii="Helvetica" w:hAnsi="Helvetica" w:cs="Helvetica"/>
+          <w:lang w:eastAsia="ja-JP"/>
+        </w:rPr>
+        <w:t>trans. Brian Beresford, (Sommerville: Wisdom, 1977).</w:t>
+      </w:r>
+    </w:p>
+    <w:p>
+      <w:pPr>
+        <w:widowControl w:val="0"/>
+        <w:autoSpaceDE w:val="0"/>
+        <w:autoSpaceDN w:val="0"/>
+        <w:adjustRightInd w:val="0"/>
+        <w:spacing w:after="240"/>
+        <w:rPr>
+          <w:rFonts w:ascii="Helvetica" w:hAnsi="Helvetica" w:cs="Helvetica"/>
+          <w:lang w:eastAsia="ja-JP"/>
+        </w:rPr>
+      </w:pPr>
+      <w:r>
+        <w:rPr>
+          <w:rFonts w:ascii="Helvetica" w:hAnsi="Helvetica" w:cs="Helvetica"/>
+          <w:lang w:eastAsia="ja-JP"/>
+        </w:rPr>
+        <w:t>- Ch</w:t>
+      </w:r>
+      <w:r>
+        <w:rPr>
+          <w:rFonts w:ascii="Georgia" w:hAnsi="Georgia" w:cs="Georgia"/>
+          <w:lang w:eastAsia="ja-JP"/>
+        </w:rPr>
+        <w:t>ö</w:t>
+      </w:r>
+      <w:r>
+        <w:rPr>
+          <w:rFonts w:ascii="Helvetica" w:hAnsi="Helvetica" w:cs="Helvetica"/>
+          <w:lang w:eastAsia="ja-JP"/>
+        </w:rPr>
+        <w:t xml:space="preserve">gyam Trungpa Rinpoche, </w:t>
+      </w:r>
+      <w:r>
+        <w:rPr>
+          <w:rFonts w:ascii="Helvetica" w:hAnsi="Helvetica" w:cs="Helvetica"/>
+          <w:i/>
+          <w:iCs/>
+          <w:lang w:eastAsia="ja-JP"/>
+        </w:rPr>
+        <w:t>Training the Mind and Cultivating Loving-Kindness</w:t>
+      </w:r>
+      <w:r>
+        <w:rPr>
+          <w:rFonts w:ascii="Helvetica" w:hAnsi="Helvetica" w:cs="Helvetica"/>
+          <w:lang w:eastAsia="ja-JP"/>
+        </w:rPr>
+        <w:t>, (Boston: Shambhala, 2005).</w:t>
+      </w:r>
+    </w:p>
+    <w:p>
+      <w:pPr>
+        <w:widowControl w:val="0"/>
+        <w:autoSpaceDE w:val="0"/>
+        <w:autoSpaceDN w:val="0"/>
+        <w:adjustRightInd w:val="0"/>
+        <w:spacing w:after="240"/>
+        <w:rPr>
+          <w:rFonts w:ascii="Helvetica" w:hAnsi="Helvetica" w:cs="Helvetica"/>
+          <w:lang w:eastAsia="ja-JP"/>
+        </w:rPr>
+      </w:pPr>
+      <w:r>
+        <w:rPr>
+          <w:rFonts w:ascii="Helvetica" w:hAnsi="Helvetica" w:cs="Helvetica"/>
+          <w:lang w:eastAsia="ja-JP"/>
+        </w:rPr>
+        <w:t xml:space="preserve">- Thubten Jinpa trans., </w:t>
+      </w:r>
+      <w:r>
+        <w:rPr>
+          <w:rFonts w:ascii="Helvetica" w:hAnsi="Helvetica" w:cs="Helvetica"/>
+          <w:i/>
+          <w:iCs/>
+          <w:lang w:eastAsia="ja-JP"/>
+        </w:rPr>
+        <w:t>Mind Training: The Great Collection</w:t>
+      </w:r>
+      <w:r>
+        <w:rPr>
+          <w:rFonts w:ascii="Helvetica" w:hAnsi="Helvetica" w:cs="Helvetica"/>
+          <w:lang w:eastAsia="ja-JP"/>
+        </w:rPr>
+        <w:t>, (Sommerville: Wisdom, 2005).</w:t>
+      </w:r>
+    </w:p>
+    <w:p>
+      <w:pPr>
+        <w:widowControl w:val="0"/>
+        <w:autoSpaceDE w:val="0"/>
+        <w:autoSpaceDN w:val="0"/>
+        <w:adjustRightInd w:val="0"/>
+        <w:spacing w:after="240"/>
+        <w:rPr>
+          <w:rFonts w:ascii="Helvetica" w:hAnsi="Helvetica" w:cs="Helvetica"/>
+          <w:lang w:eastAsia="ja-JP"/>
+        </w:rPr>
+      </w:pPr>
+      <w:r>
+        <w:rPr>
+          <w:rFonts w:ascii="Helvetica" w:hAnsi="Helvetica" w:cs="Helvetica"/>
+          <w:lang w:eastAsia="ja-JP"/>
+        </w:rPr>
+        <w:t xml:space="preserve">- Thubten Jinpa, </w:t>
+      </w:r>
+      <w:r>
+        <w:rPr>
+          <w:rFonts w:ascii="Helvetica" w:hAnsi="Helvetica" w:cs="Helvetica"/>
+          <w:i/>
+          <w:iCs/>
+          <w:lang w:eastAsia="ja-JP"/>
+        </w:rPr>
+        <w:t>Essential Mind Training</w:t>
+      </w:r>
+      <w:r>
+        <w:rPr>
+          <w:rFonts w:ascii="Helvetica" w:hAnsi="Helvetica" w:cs="Helvetica"/>
+          <w:lang w:eastAsia="ja-JP"/>
+        </w:rPr>
+        <w:t>, (Sommerville: Wisdom, 2011).</w:t>
+      </w:r>
+    </w:p>
+    <w:p>
+      <w:pPr>
+        <w:widowControl w:val="0"/>
+        <w:autoSpaceDE w:val="0"/>
+        <w:autoSpaceDN w:val="0"/>
+        <w:adjustRightInd w:val="0"/>
+        <w:spacing w:after="240"/>
+        <w:rPr>
+          <w:rFonts w:ascii="Helvetica" w:hAnsi="Helvetica" w:cs="Helvetica"/>
+          <w:lang w:eastAsia="ja-JP"/>
+        </w:rPr>
+      </w:pPr>
+      <w:r>
+        <w:rPr>
+          <w:rFonts w:ascii="Helvetica" w:hAnsi="Helvetica" w:cs="Helvetica"/>
+          <w:lang w:eastAsia="ja-JP"/>
+        </w:rPr>
+        <w:t xml:space="preserve">- Alan B. Wallace, </w:t>
+      </w:r>
+      <w:r>
+        <w:rPr>
+          <w:rFonts w:ascii="Helvetica" w:hAnsi="Helvetica" w:cs="Helvetica"/>
+          <w:i/>
+          <w:iCs/>
+          <w:lang w:eastAsia="ja-JP"/>
+        </w:rPr>
+        <w:t>The Seven-Point Mind Training: A Tibetan Method For Cultivating Mind And Heart</w:t>
+      </w:r>
+      <w:r>
+        <w:rPr>
+          <w:rFonts w:ascii="Helvetica" w:hAnsi="Helvetica" w:cs="Helvetica"/>
+          <w:lang w:eastAsia="ja-JP"/>
+        </w:rPr>
+        <w:t>, (Ithaca, Boulder: Snow Lion, 1992).</w:t>
+      </w:r>
+    </w:p>
+    <w:p>
+      <w:pPr>
+        <w:rPr>
+          <w:rFonts w:ascii="Georgia" w:hAnsi="Georgia"/>
+        </w:rPr>
+      </w:pPr>
+      <w:r>
+        <w:rPr>
+          <w:rFonts w:ascii="Helvetica" w:hAnsi="Helvetica" w:cs="Helvetica"/>
+          <w:lang w:eastAsia="ja-JP"/>
+        </w:rPr>
+        <w:t xml:space="preserve">- Alan B. Wallace, </w:t>
+      </w:r>
+      <w:r>
+        <w:rPr>
+          <w:rFonts w:ascii="Helvetica" w:hAnsi="Helvetica" w:cs="Helvetica"/>
+          <w:i/>
+          <w:iCs/>
+          <w:lang w:eastAsia="ja-JP"/>
+        </w:rPr>
+        <w:t>Buddhism With An Attitude: The Tibetan Seven-Point Mind Training</w:t>
+      </w:r>
+      <w:r>
+        <w:rPr>
+          <w:rFonts w:ascii="Helvetica" w:hAnsi="Helvetica" w:cs="Helvetica"/>
+          <w:lang w:eastAsia="ja-JP"/>
+        </w:rPr>
+        <w:t>, (Ithaca, Boulder: Snow Lion, 2003). </w:t>
       </w:r>
     </w:p>
     <w:sectPr>
       <w:pgSz w:w="12240" w:h="15840"/>
-      <w:pgMar w:top="1440" w:right="1440" w:bottom="1440" w:left="1440" w:header="720" w:footer="720" w:gutter="0"/>
-      <w:cols w:space="720"/>
+      <w:pgMar w:top="1440" w:right="1440" w:bottom="1440" w:left="1440" w:gutter="0"/>
     </w:sectPr>
   </w:body>
 </w:document>
 </file>
 
 <file path=word/styles.xml><?xml version="1.0" encoding="utf-8"?>
-<w:styles xmlns:mc="http://schemas.openxmlformats.org/markup-compatibility/2006" xmlns:r="http://schemas.openxmlformats.org/officeDocument/2006/relationships" xmlns:w="http://schemas.openxmlformats.org/wordprocessingml/2006/main" xmlns:w14="http://schemas.microsoft.com/office/word/2010/wordml" mc:Ignorable="w14">
+<w:styles xmlns:r="http://schemas.openxmlformats.org/officeDocument/2006/relationships" xmlns:w="http://schemas.openxmlformats.org/wordprocessingml/2006/main">
   <w:docDefaults>
     <w:rPrDefault>
       <w:rPr>
@@ -2151,6 +2896,7 @@
   <w:style w:type="paragraph" w:default="1" w:styleId="Normal">
     <w:name w:val="Normal"/>
     <w:qFormat/>
+    <w:rsid w:val="00F153F2"/>
     <w:rPr>
       <w:sz w:val="24"/>
       <w:szCs w:val="24"/>
@@ -2159,15 +2905,14 @@
   </w:style>
   <w:style w:type="character" w:default="1" w:styleId="DefaultParagraphFont">
     <w:name w:val="Default Paragraph Font"/>
-    <w:uiPriority w:val="1"/>
     <w:semiHidden/>
     <w:unhideWhenUsed/>
   </w:style>
   <w:style w:type="table" w:default="1" w:styleId="TableNormal">
     <w:name w:val="Normal Table"/>
-    <w:uiPriority w:val="99"/>
     <w:semiHidden/>
     <w:unhideWhenUsed/>
+    <w:qFormat/>
     <w:tblPr>
       <w:tblInd w:w="0" w:type="dxa"/>
       <w:tblCellMar>
@@ -2180,7 +2925,6 @@
   </w:style>
   <w:style w:type="numbering" w:default="1" w:styleId="NoList">
     <w:name w:val="No List"/>
-    <w:uiPriority w:val="99"/>
     <w:semiHidden/>
     <w:unhideWhenUsed/>
   </w:style>

</xml_diff>